<commit_message>
1st chp draft submitted
</commit_message>
<xml_diff>
--- a/New folder/Report_CHP1_1st_Draft.docx
+++ b/New folder/Report_CHP1_1st_Draft.docx
@@ -361,7 +361,7 @@
         </w:rPr>
       </w:pPr>
       <w:bookmarkStart w:id="5" w:name="_Toc527799616"/>
-      <w:bookmarkStart w:id="6" w:name="_Toc528064355"/>
+      <w:bookmarkStart w:id="6" w:name="_Toc528185443"/>
       <w:r>
         <w:rPr>
           <w:rFonts w:ascii="Times New Roman" w:hAnsi="Times New Roman" w:cs="Times New Roman"/>
@@ -778,6 +778,7 @@
           <w:szCs w:val="28"/>
         </w:rPr>
       </w:pPr>
+      <w:bookmarkStart w:id="7" w:name="_Toc528185444"/>
       <w:r>
         <w:rPr>
           <w:rFonts w:ascii="Times New Roman" w:hAnsi="Times New Roman" w:cs="Times New Roman"/>
@@ -788,6 +789,7 @@
         </w:rPr>
         <w:t>Abstract</w:t>
       </w:r>
+      <w:bookmarkEnd w:id="7"/>
     </w:p>
     <w:p>
       <w:pPr>
@@ -1078,13 +1080,12 @@
         <w:jc w:val="both"/>
       </w:pPr>
     </w:p>
+    <w:bookmarkStart w:id="8" w:name="_Toc528185445" w:displacedByCustomXml="next"/>
     <w:sdt>
       <w:sdtPr>
         <w:rPr>
-          <w:rFonts w:ascii="Times New Roman" w:eastAsia="Times New Roman" w:hAnsi="Times New Roman" w:cs="Times New Roman"/>
+          <w:rFonts w:eastAsia="Times New Roman"/>
           <w:color w:val="auto"/>
-          <w:sz w:val="28"/>
-          <w:szCs w:val="28"/>
         </w:rPr>
         <w:id w:val="-1676103315"/>
         <w:docPartObj>
@@ -1094,6 +1095,7 @@
       </w:sdtPr>
       <w:sdtEndPr>
         <w:rPr>
+          <w:rFonts w:ascii="Times New Roman" w:hAnsi="Times New Roman" w:cs="Times New Roman"/>
           <w:b/>
           <w:bCs/>
           <w:noProof/>
@@ -1104,7 +1106,7 @@
       <w:sdtContent>
         <w:p>
           <w:pPr>
-            <w:pStyle w:val="TOCHeading"/>
+            <w:pStyle w:val="Heading1"/>
             <w:jc w:val="center"/>
             <w:rPr>
               <w:rFonts w:ascii="Times New Roman" w:hAnsi="Times New Roman" w:cs="Times New Roman"/>
@@ -1124,6 +1126,7 @@
             </w:rPr>
             <w:t>Table of Contents</w:t>
           </w:r>
+          <w:bookmarkEnd w:id="8"/>
         </w:p>
         <w:p/>
         <w:p>
@@ -1163,7 +1166,7 @@
             </w:rPr>
             <w:fldChar w:fldCharType="separate"/>
           </w:r>
-          <w:hyperlink w:anchor="_Toc528064355" w:history="1">
+          <w:hyperlink w:anchor="_Toc528185443" w:history="1">
             <w:r>
               <w:rPr>
                 <w:rStyle w:val="Hyperlink"/>
@@ -1192,7 +1195,7 @@
                 <w:noProof/>
                 <w:webHidden/>
               </w:rPr>
-              <w:instrText xml:space="preserve"> PAGEREF _Toc528064355 \h </w:instrText>
+              <w:instrText xml:space="preserve"> PAGEREF _Toc528185443 \h </w:instrText>
             </w:r>
             <w:r>
               <w:rPr>
@@ -1236,7 +1239,7 @@
               <w:szCs w:val="22"/>
             </w:rPr>
           </w:pPr>
-          <w:hyperlink w:anchor="_Toc528064356" w:history="1">
+          <w:hyperlink w:anchor="_Toc528185444" w:history="1">
             <w:r>
               <w:rPr>
                 <w:rStyle w:val="Hyperlink"/>
@@ -1244,7 +1247,7 @@
                 <w:b/>
                 <w:noProof/>
               </w:rPr>
-              <w:t>List of Figures</w:t>
+              <w:t>Abstract</w:t>
             </w:r>
             <w:r>
               <w:rPr>
@@ -1265,7 +1268,7 @@
                 <w:noProof/>
                 <w:webHidden/>
               </w:rPr>
-              <w:instrText xml:space="preserve"> PAGEREF _Toc528064356 \h </w:instrText>
+              <w:instrText xml:space="preserve"> PAGEREF _Toc528185444 \h </w:instrText>
             </w:r>
             <w:r>
               <w:rPr>
@@ -1285,7 +1288,7 @@
                 <w:noProof/>
                 <w:webHidden/>
               </w:rPr>
-              <w:t>5</w:t>
+              <w:t>3</w:t>
             </w:r>
             <w:r>
               <w:rPr>
@@ -1309,7 +1312,7 @@
               <w:szCs w:val="22"/>
             </w:rPr>
           </w:pPr>
-          <w:hyperlink w:anchor="_Toc528064357" w:history="1">
+          <w:hyperlink w:anchor="_Toc528185445" w:history="1">
             <w:r>
               <w:rPr>
                 <w:rStyle w:val="Hyperlink"/>
@@ -1317,7 +1320,7 @@
                 <w:b/>
                 <w:noProof/>
               </w:rPr>
-              <w:t>List of Tables</w:t>
+              <w:t>Table of Contents</w:t>
             </w:r>
             <w:r>
               <w:rPr>
@@ -1338,7 +1341,7 @@
                 <w:noProof/>
                 <w:webHidden/>
               </w:rPr>
-              <w:instrText xml:space="preserve"> PAGEREF _Toc528064357 \h </w:instrText>
+              <w:instrText xml:space="preserve"> PAGEREF _Toc528185445 \h </w:instrText>
             </w:r>
             <w:r>
               <w:rPr>
@@ -1358,7 +1361,7 @@
                 <w:noProof/>
                 <w:webHidden/>
               </w:rPr>
-              <w:t>6</w:t>
+              <w:t>4</w:t>
             </w:r>
             <w:r>
               <w:rPr>
@@ -1382,7 +1385,7 @@
               <w:szCs w:val="22"/>
             </w:rPr>
           </w:pPr>
-          <w:hyperlink w:anchor="_Toc528064358" w:history="1">
+          <w:hyperlink w:anchor="_Toc528185446" w:history="1">
             <w:r>
               <w:rPr>
                 <w:rStyle w:val="Hyperlink"/>
@@ -1390,6 +1393,152 @@
                 <w:b/>
                 <w:noProof/>
               </w:rPr>
+              <w:t>List of Figures</w:t>
+            </w:r>
+            <w:r>
+              <w:rPr>
+                <w:noProof/>
+                <w:webHidden/>
+              </w:rPr>
+              <w:tab/>
+            </w:r>
+            <w:r>
+              <w:rPr>
+                <w:noProof/>
+                <w:webHidden/>
+              </w:rPr>
+              <w:fldChar w:fldCharType="begin"/>
+            </w:r>
+            <w:r>
+              <w:rPr>
+                <w:noProof/>
+                <w:webHidden/>
+              </w:rPr>
+              <w:instrText xml:space="preserve"> PAGEREF _Toc528185446 \h </w:instrText>
+            </w:r>
+            <w:r>
+              <w:rPr>
+                <w:noProof/>
+                <w:webHidden/>
+              </w:rPr>
+            </w:r>
+            <w:r>
+              <w:rPr>
+                <w:noProof/>
+                <w:webHidden/>
+              </w:rPr>
+              <w:fldChar w:fldCharType="separate"/>
+            </w:r>
+            <w:r>
+              <w:rPr>
+                <w:noProof/>
+                <w:webHidden/>
+              </w:rPr>
+              <w:t>5</w:t>
+            </w:r>
+            <w:r>
+              <w:rPr>
+                <w:noProof/>
+                <w:webHidden/>
+              </w:rPr>
+              <w:fldChar w:fldCharType="end"/>
+            </w:r>
+          </w:hyperlink>
+        </w:p>
+        <w:p>
+          <w:pPr>
+            <w:pStyle w:val="TOC1"/>
+            <w:tabs>
+              <w:tab w:val="right" w:leader="dot" w:pos="9350"/>
+            </w:tabs>
+            <w:rPr>
+              <w:rFonts w:asciiTheme="minorHAnsi" w:eastAsiaTheme="minorEastAsia" w:hAnsiTheme="minorHAnsi" w:cstheme="minorBidi"/>
+              <w:noProof/>
+              <w:sz w:val="22"/>
+              <w:szCs w:val="22"/>
+            </w:rPr>
+          </w:pPr>
+          <w:hyperlink w:anchor="_Toc528185447" w:history="1">
+            <w:r>
+              <w:rPr>
+                <w:rStyle w:val="Hyperlink"/>
+                <w:rFonts w:eastAsiaTheme="majorEastAsia"/>
+                <w:b/>
+                <w:noProof/>
+              </w:rPr>
+              <w:t>List of Tables</w:t>
+            </w:r>
+            <w:r>
+              <w:rPr>
+                <w:noProof/>
+                <w:webHidden/>
+              </w:rPr>
+              <w:tab/>
+            </w:r>
+            <w:r>
+              <w:rPr>
+                <w:noProof/>
+                <w:webHidden/>
+              </w:rPr>
+              <w:fldChar w:fldCharType="begin"/>
+            </w:r>
+            <w:r>
+              <w:rPr>
+                <w:noProof/>
+                <w:webHidden/>
+              </w:rPr>
+              <w:instrText xml:space="preserve"> PAGEREF _Toc528185447 \h </w:instrText>
+            </w:r>
+            <w:r>
+              <w:rPr>
+                <w:noProof/>
+                <w:webHidden/>
+              </w:rPr>
+            </w:r>
+            <w:r>
+              <w:rPr>
+                <w:noProof/>
+                <w:webHidden/>
+              </w:rPr>
+              <w:fldChar w:fldCharType="separate"/>
+            </w:r>
+            <w:r>
+              <w:rPr>
+                <w:noProof/>
+                <w:webHidden/>
+              </w:rPr>
+              <w:t>6</w:t>
+            </w:r>
+            <w:r>
+              <w:rPr>
+                <w:noProof/>
+                <w:webHidden/>
+              </w:rPr>
+              <w:fldChar w:fldCharType="end"/>
+            </w:r>
+          </w:hyperlink>
+        </w:p>
+        <w:p>
+          <w:pPr>
+            <w:pStyle w:val="TOC1"/>
+            <w:tabs>
+              <w:tab w:val="right" w:leader="dot" w:pos="9350"/>
+            </w:tabs>
+            <w:rPr>
+              <w:rFonts w:asciiTheme="minorHAnsi" w:eastAsiaTheme="minorEastAsia" w:hAnsiTheme="minorHAnsi" w:cstheme="minorBidi"/>
+              <w:noProof/>
+              <w:sz w:val="22"/>
+              <w:szCs w:val="22"/>
+            </w:rPr>
+          </w:pPr>
+          <w:hyperlink w:anchor="_Toc528185448" w:history="1">
+            <w:r>
+              <w:rPr>
+                <w:rStyle w:val="Hyperlink"/>
+                <w:rFonts w:eastAsiaTheme="majorEastAsia"/>
+                <w:b/>
+                <w:noProof/>
+              </w:rPr>
               <w:t>Abbreviations</w:t>
             </w:r>
             <w:r>
@@ -1411,7 +1560,7 @@
                 <w:noProof/>
                 <w:webHidden/>
               </w:rPr>
-              <w:instrText xml:space="preserve"> PAGEREF _Toc528064358 \h </w:instrText>
+              <w:instrText xml:space="preserve"> PAGEREF _Toc528185448 \h </w:instrText>
             </w:r>
             <w:r>
               <w:rPr>
@@ -1432,6 +1581,520 @@
                 <w:webHidden/>
               </w:rPr>
               <w:t>7</w:t>
+            </w:r>
+            <w:r>
+              <w:rPr>
+                <w:noProof/>
+                <w:webHidden/>
+              </w:rPr>
+              <w:fldChar w:fldCharType="end"/>
+            </w:r>
+          </w:hyperlink>
+        </w:p>
+        <w:p>
+          <w:pPr>
+            <w:pStyle w:val="TOC1"/>
+            <w:tabs>
+              <w:tab w:val="right" w:leader="dot" w:pos="9350"/>
+            </w:tabs>
+            <w:rPr>
+              <w:rFonts w:asciiTheme="minorHAnsi" w:eastAsiaTheme="minorEastAsia" w:hAnsiTheme="minorHAnsi" w:cstheme="minorBidi"/>
+              <w:noProof/>
+              <w:sz w:val="22"/>
+              <w:szCs w:val="22"/>
+            </w:rPr>
+          </w:pPr>
+          <w:hyperlink w:anchor="_Toc528185449" w:history="1">
+            <w:r>
+              <w:rPr>
+                <w:rStyle w:val="Hyperlink"/>
+                <w:rFonts w:eastAsiaTheme="majorEastAsia"/>
+                <w:b/>
+                <w:noProof/>
+              </w:rPr>
+              <w:t>Chapter 1: Introduction</w:t>
+            </w:r>
+            <w:r>
+              <w:rPr>
+                <w:noProof/>
+                <w:webHidden/>
+              </w:rPr>
+              <w:tab/>
+            </w:r>
+            <w:r>
+              <w:rPr>
+                <w:noProof/>
+                <w:webHidden/>
+              </w:rPr>
+              <w:fldChar w:fldCharType="begin"/>
+            </w:r>
+            <w:r>
+              <w:rPr>
+                <w:noProof/>
+                <w:webHidden/>
+              </w:rPr>
+              <w:instrText xml:space="preserve"> PAGEREF _Toc528185449 \h </w:instrText>
+            </w:r>
+            <w:r>
+              <w:rPr>
+                <w:noProof/>
+                <w:webHidden/>
+              </w:rPr>
+            </w:r>
+            <w:r>
+              <w:rPr>
+                <w:noProof/>
+                <w:webHidden/>
+              </w:rPr>
+              <w:fldChar w:fldCharType="separate"/>
+            </w:r>
+            <w:r>
+              <w:rPr>
+                <w:noProof/>
+                <w:webHidden/>
+              </w:rPr>
+              <w:t>8</w:t>
+            </w:r>
+            <w:r>
+              <w:rPr>
+                <w:noProof/>
+                <w:webHidden/>
+              </w:rPr>
+              <w:fldChar w:fldCharType="end"/>
+            </w:r>
+          </w:hyperlink>
+        </w:p>
+        <w:p>
+          <w:pPr>
+            <w:pStyle w:val="TOC2"/>
+            <w:tabs>
+              <w:tab w:val="left" w:pos="880"/>
+              <w:tab w:val="right" w:leader="dot" w:pos="9350"/>
+            </w:tabs>
+            <w:rPr>
+              <w:rFonts w:asciiTheme="minorHAnsi" w:eastAsiaTheme="minorEastAsia" w:hAnsiTheme="minorHAnsi" w:cstheme="minorBidi"/>
+              <w:noProof/>
+              <w:sz w:val="22"/>
+              <w:szCs w:val="22"/>
+            </w:rPr>
+          </w:pPr>
+          <w:hyperlink w:anchor="_Toc528185450" w:history="1">
+            <w:r>
+              <w:rPr>
+                <w:rStyle w:val="Hyperlink"/>
+                <w:rFonts w:eastAsiaTheme="majorEastAsia"/>
+                <w:b/>
+                <w:noProof/>
+              </w:rPr>
+              <w:t>1.1</w:t>
+            </w:r>
+            <w:r>
+              <w:rPr>
+                <w:rFonts w:asciiTheme="minorHAnsi" w:eastAsiaTheme="minorEastAsia" w:hAnsiTheme="minorHAnsi" w:cstheme="minorBidi"/>
+                <w:noProof/>
+                <w:sz w:val="22"/>
+                <w:szCs w:val="22"/>
+              </w:rPr>
+              <w:tab/>
+            </w:r>
+            <w:r>
+              <w:rPr>
+                <w:rStyle w:val="Hyperlink"/>
+                <w:rFonts w:eastAsiaTheme="majorEastAsia"/>
+                <w:b/>
+                <w:noProof/>
+              </w:rPr>
+              <w:t>Background</w:t>
+            </w:r>
+            <w:r>
+              <w:rPr>
+                <w:noProof/>
+                <w:webHidden/>
+              </w:rPr>
+              <w:tab/>
+            </w:r>
+            <w:r>
+              <w:rPr>
+                <w:noProof/>
+                <w:webHidden/>
+              </w:rPr>
+              <w:fldChar w:fldCharType="begin"/>
+            </w:r>
+            <w:r>
+              <w:rPr>
+                <w:noProof/>
+                <w:webHidden/>
+              </w:rPr>
+              <w:instrText xml:space="preserve"> PAGEREF _Toc528185450 \h </w:instrText>
+            </w:r>
+            <w:r>
+              <w:rPr>
+                <w:noProof/>
+                <w:webHidden/>
+              </w:rPr>
+            </w:r>
+            <w:r>
+              <w:rPr>
+                <w:noProof/>
+                <w:webHidden/>
+              </w:rPr>
+              <w:fldChar w:fldCharType="separate"/>
+            </w:r>
+            <w:r>
+              <w:rPr>
+                <w:noProof/>
+                <w:webHidden/>
+              </w:rPr>
+              <w:t>8</w:t>
+            </w:r>
+            <w:r>
+              <w:rPr>
+                <w:noProof/>
+                <w:webHidden/>
+              </w:rPr>
+              <w:fldChar w:fldCharType="end"/>
+            </w:r>
+          </w:hyperlink>
+        </w:p>
+        <w:p>
+          <w:pPr>
+            <w:pStyle w:val="TOC2"/>
+            <w:tabs>
+              <w:tab w:val="left" w:pos="880"/>
+              <w:tab w:val="right" w:leader="dot" w:pos="9350"/>
+            </w:tabs>
+            <w:rPr>
+              <w:rFonts w:asciiTheme="minorHAnsi" w:eastAsiaTheme="minorEastAsia" w:hAnsiTheme="minorHAnsi" w:cstheme="minorBidi"/>
+              <w:noProof/>
+              <w:sz w:val="22"/>
+              <w:szCs w:val="22"/>
+            </w:rPr>
+          </w:pPr>
+          <w:hyperlink w:anchor="_Toc528185451" w:history="1">
+            <w:r>
+              <w:rPr>
+                <w:rStyle w:val="Hyperlink"/>
+                <w:rFonts w:eastAsiaTheme="majorEastAsia"/>
+                <w:b/>
+                <w:noProof/>
+              </w:rPr>
+              <w:t>1.2</w:t>
+            </w:r>
+            <w:r>
+              <w:rPr>
+                <w:rFonts w:asciiTheme="minorHAnsi" w:eastAsiaTheme="minorEastAsia" w:hAnsiTheme="minorHAnsi" w:cstheme="minorBidi"/>
+                <w:noProof/>
+                <w:sz w:val="22"/>
+                <w:szCs w:val="22"/>
+              </w:rPr>
+              <w:tab/>
+            </w:r>
+            <w:r>
+              <w:rPr>
+                <w:rStyle w:val="Hyperlink"/>
+                <w:rFonts w:eastAsiaTheme="majorEastAsia"/>
+                <w:b/>
+                <w:noProof/>
+              </w:rPr>
+              <w:t>Wireless Security Principle</w:t>
+            </w:r>
+            <w:r>
+              <w:rPr>
+                <w:noProof/>
+                <w:webHidden/>
+              </w:rPr>
+              <w:tab/>
+            </w:r>
+            <w:r>
+              <w:rPr>
+                <w:noProof/>
+                <w:webHidden/>
+              </w:rPr>
+              <w:fldChar w:fldCharType="begin"/>
+            </w:r>
+            <w:r>
+              <w:rPr>
+                <w:noProof/>
+                <w:webHidden/>
+              </w:rPr>
+              <w:instrText xml:space="preserve"> PAGEREF _Toc528185451 \h </w:instrText>
+            </w:r>
+            <w:r>
+              <w:rPr>
+                <w:noProof/>
+                <w:webHidden/>
+              </w:rPr>
+            </w:r>
+            <w:r>
+              <w:rPr>
+                <w:noProof/>
+                <w:webHidden/>
+              </w:rPr>
+              <w:fldChar w:fldCharType="separate"/>
+            </w:r>
+            <w:r>
+              <w:rPr>
+                <w:noProof/>
+                <w:webHidden/>
+              </w:rPr>
+              <w:t>9</w:t>
+            </w:r>
+            <w:r>
+              <w:rPr>
+                <w:noProof/>
+                <w:webHidden/>
+              </w:rPr>
+              <w:fldChar w:fldCharType="end"/>
+            </w:r>
+          </w:hyperlink>
+        </w:p>
+        <w:p>
+          <w:pPr>
+            <w:pStyle w:val="TOC2"/>
+            <w:tabs>
+              <w:tab w:val="left" w:pos="880"/>
+              <w:tab w:val="right" w:leader="dot" w:pos="9350"/>
+            </w:tabs>
+            <w:rPr>
+              <w:rFonts w:asciiTheme="minorHAnsi" w:eastAsiaTheme="minorEastAsia" w:hAnsiTheme="minorHAnsi" w:cstheme="minorBidi"/>
+              <w:noProof/>
+              <w:sz w:val="22"/>
+              <w:szCs w:val="22"/>
+            </w:rPr>
+          </w:pPr>
+          <w:hyperlink w:anchor="_Toc528185452" w:history="1">
+            <w:r>
+              <w:rPr>
+                <w:rStyle w:val="Hyperlink"/>
+                <w:rFonts w:eastAsiaTheme="majorEastAsia"/>
+                <w:b/>
+                <w:noProof/>
+              </w:rPr>
+              <w:t>1.3</w:t>
+            </w:r>
+            <w:r>
+              <w:rPr>
+                <w:rFonts w:asciiTheme="minorHAnsi" w:eastAsiaTheme="minorEastAsia" w:hAnsiTheme="minorHAnsi" w:cstheme="minorBidi"/>
+                <w:noProof/>
+                <w:sz w:val="22"/>
+                <w:szCs w:val="22"/>
+              </w:rPr>
+              <w:tab/>
+            </w:r>
+            <w:r>
+              <w:rPr>
+                <w:rStyle w:val="Hyperlink"/>
+                <w:rFonts w:eastAsiaTheme="majorEastAsia"/>
+                <w:b/>
+                <w:noProof/>
+              </w:rPr>
+              <w:t>WPA2-PSK</w:t>
+            </w:r>
+            <w:r>
+              <w:rPr>
+                <w:noProof/>
+                <w:webHidden/>
+              </w:rPr>
+              <w:tab/>
+            </w:r>
+            <w:r>
+              <w:rPr>
+                <w:noProof/>
+                <w:webHidden/>
+              </w:rPr>
+              <w:fldChar w:fldCharType="begin"/>
+            </w:r>
+            <w:r>
+              <w:rPr>
+                <w:noProof/>
+                <w:webHidden/>
+              </w:rPr>
+              <w:instrText xml:space="preserve"> PAGEREF _Toc528185452 \h </w:instrText>
+            </w:r>
+            <w:r>
+              <w:rPr>
+                <w:noProof/>
+                <w:webHidden/>
+              </w:rPr>
+            </w:r>
+            <w:r>
+              <w:rPr>
+                <w:noProof/>
+                <w:webHidden/>
+              </w:rPr>
+              <w:fldChar w:fldCharType="separate"/>
+            </w:r>
+            <w:r>
+              <w:rPr>
+                <w:noProof/>
+                <w:webHidden/>
+              </w:rPr>
+              <w:t>10</w:t>
+            </w:r>
+            <w:r>
+              <w:rPr>
+                <w:noProof/>
+                <w:webHidden/>
+              </w:rPr>
+              <w:fldChar w:fldCharType="end"/>
+            </w:r>
+          </w:hyperlink>
+        </w:p>
+        <w:p>
+          <w:pPr>
+            <w:pStyle w:val="TOC2"/>
+            <w:tabs>
+              <w:tab w:val="left" w:pos="880"/>
+              <w:tab w:val="right" w:leader="dot" w:pos="9350"/>
+            </w:tabs>
+            <w:rPr>
+              <w:rFonts w:asciiTheme="minorHAnsi" w:eastAsiaTheme="minorEastAsia" w:hAnsiTheme="minorHAnsi" w:cstheme="minorBidi"/>
+              <w:noProof/>
+              <w:sz w:val="22"/>
+              <w:szCs w:val="22"/>
+            </w:rPr>
+          </w:pPr>
+          <w:hyperlink w:anchor="_Toc528185453" w:history="1">
+            <w:r>
+              <w:rPr>
+                <w:rStyle w:val="Hyperlink"/>
+                <w:rFonts w:eastAsiaTheme="majorEastAsia"/>
+                <w:b/>
+                <w:noProof/>
+              </w:rPr>
+              <w:t>1.4</w:t>
+            </w:r>
+            <w:r>
+              <w:rPr>
+                <w:rFonts w:asciiTheme="minorHAnsi" w:eastAsiaTheme="minorEastAsia" w:hAnsiTheme="minorHAnsi" w:cstheme="minorBidi"/>
+                <w:noProof/>
+                <w:sz w:val="22"/>
+                <w:szCs w:val="22"/>
+              </w:rPr>
+              <w:tab/>
+            </w:r>
+            <w:r>
+              <w:rPr>
+                <w:rStyle w:val="Hyperlink"/>
+                <w:rFonts w:eastAsiaTheme="majorEastAsia"/>
+                <w:b/>
+                <w:noProof/>
+              </w:rPr>
+              <w:t>Project Scope</w:t>
+            </w:r>
+            <w:r>
+              <w:rPr>
+                <w:noProof/>
+                <w:webHidden/>
+              </w:rPr>
+              <w:tab/>
+            </w:r>
+            <w:r>
+              <w:rPr>
+                <w:noProof/>
+                <w:webHidden/>
+              </w:rPr>
+              <w:fldChar w:fldCharType="begin"/>
+            </w:r>
+            <w:r>
+              <w:rPr>
+                <w:noProof/>
+                <w:webHidden/>
+              </w:rPr>
+              <w:instrText xml:space="preserve"> PAGEREF _Toc528185453 \h </w:instrText>
+            </w:r>
+            <w:r>
+              <w:rPr>
+                <w:noProof/>
+                <w:webHidden/>
+              </w:rPr>
+            </w:r>
+            <w:r>
+              <w:rPr>
+                <w:noProof/>
+                <w:webHidden/>
+              </w:rPr>
+              <w:fldChar w:fldCharType="separate"/>
+            </w:r>
+            <w:r>
+              <w:rPr>
+                <w:noProof/>
+                <w:webHidden/>
+              </w:rPr>
+              <w:t>12</w:t>
+            </w:r>
+            <w:r>
+              <w:rPr>
+                <w:noProof/>
+                <w:webHidden/>
+              </w:rPr>
+              <w:fldChar w:fldCharType="end"/>
+            </w:r>
+          </w:hyperlink>
+        </w:p>
+        <w:p>
+          <w:pPr>
+            <w:pStyle w:val="TOC1"/>
+            <w:tabs>
+              <w:tab w:val="right" w:leader="dot" w:pos="9350"/>
+            </w:tabs>
+            <w:rPr>
+              <w:rFonts w:asciiTheme="minorHAnsi" w:eastAsiaTheme="minorEastAsia" w:hAnsiTheme="minorHAnsi" w:cstheme="minorBidi"/>
+              <w:noProof/>
+              <w:sz w:val="22"/>
+              <w:szCs w:val="22"/>
+            </w:rPr>
+          </w:pPr>
+          <w:hyperlink w:anchor="_Toc528185454" w:history="1">
+            <w:r>
+              <w:rPr>
+                <w:rStyle w:val="Hyperlink"/>
+                <w:rFonts w:eastAsiaTheme="majorEastAsia"/>
+                <w:b/>
+                <w:noProof/>
+              </w:rPr>
+              <w:t>References</w:t>
+            </w:r>
+            <w:r>
+              <w:rPr>
+                <w:noProof/>
+                <w:webHidden/>
+              </w:rPr>
+              <w:tab/>
+            </w:r>
+            <w:r>
+              <w:rPr>
+                <w:noProof/>
+                <w:webHidden/>
+              </w:rPr>
+              <w:fldChar w:fldCharType="begin"/>
+            </w:r>
+            <w:r>
+              <w:rPr>
+                <w:noProof/>
+                <w:webHidden/>
+              </w:rPr>
+              <w:instrText xml:space="preserve"> PAGEREF _Toc528185454 \h </w:instrText>
+            </w:r>
+            <w:r>
+              <w:rPr>
+                <w:noProof/>
+                <w:webHidden/>
+              </w:rPr>
+            </w:r>
+            <w:r>
+              <w:rPr>
+                <w:noProof/>
+                <w:webHidden/>
+              </w:rPr>
+              <w:fldChar w:fldCharType="separate"/>
+            </w:r>
+            <w:r>
+              <w:rPr>
+                <w:noProof/>
+                <w:webHidden/>
+              </w:rPr>
+              <w:t>13</w:t>
             </w:r>
             <w:r>
               <w:rPr>
@@ -1486,17 +2149,6 @@
     <w:p/>
     <w:p/>
     <w:p/>
-    <w:p/>
-    <w:p/>
-    <w:p/>
-    <w:p/>
-    <w:p/>
-    <w:p/>
-    <w:p/>
-    <w:p/>
-    <w:p/>
-    <w:p/>
-    <w:p/>
     <w:p>
       <w:pPr>
         <w:pStyle w:val="Heading1"/>
@@ -1509,8 +2161,8 @@
           <w:szCs w:val="28"/>
         </w:rPr>
       </w:pPr>
-      <w:bookmarkStart w:id="7" w:name="_Toc527656501"/>
-      <w:bookmarkStart w:id="8" w:name="_Toc528064356"/>
+      <w:bookmarkStart w:id="9" w:name="_Toc527656501"/>
+      <w:bookmarkStart w:id="10" w:name="_Toc528185446"/>
       <w:r>
         <w:rPr>
           <w:rFonts w:ascii="Times New Roman" w:hAnsi="Times New Roman" w:cs="Times New Roman"/>
@@ -1521,8 +2173,8 @@
         </w:rPr>
         <w:t>List of Figures</w:t>
       </w:r>
-      <w:bookmarkEnd w:id="7"/>
-      <w:bookmarkEnd w:id="8"/>
+      <w:bookmarkEnd w:id="9"/>
+      <w:bookmarkEnd w:id="10"/>
     </w:p>
     <w:p/>
     <w:p>
@@ -1531,6 +2183,7 @@
         <w:tabs>
           <w:tab w:val="right" w:leader="dot" w:pos="9350"/>
         </w:tabs>
+        <w:spacing w:line="480" w:lineRule="auto"/>
         <w:rPr>
           <w:rFonts w:asciiTheme="minorHAnsi" w:eastAsiaTheme="minorEastAsia" w:hAnsiTheme="minorHAnsi" w:cstheme="minorBidi"/>
           <w:noProof/>
@@ -1612,6 +2265,7 @@
         <w:tabs>
           <w:tab w:val="right" w:leader="dot" w:pos="9350"/>
         </w:tabs>
+        <w:spacing w:line="480" w:lineRule="auto"/>
         <w:rPr>
           <w:rFonts w:asciiTheme="minorHAnsi" w:eastAsiaTheme="minorEastAsia" w:hAnsiTheme="minorHAnsi" w:cstheme="minorBidi"/>
           <w:noProof/>
@@ -1684,6 +2338,7 @@
         <w:tabs>
           <w:tab w:val="right" w:leader="dot" w:pos="9350"/>
         </w:tabs>
+        <w:spacing w:line="480" w:lineRule="auto"/>
         <w:rPr>
           <w:rFonts w:asciiTheme="minorHAnsi" w:eastAsiaTheme="minorEastAsia" w:hAnsiTheme="minorHAnsi" w:cstheme="minorBidi"/>
           <w:noProof/>
@@ -1756,6 +2411,7 @@
         <w:tabs>
           <w:tab w:val="right" w:leader="dot" w:pos="9350"/>
         </w:tabs>
+        <w:spacing w:line="480" w:lineRule="auto"/>
         <w:rPr>
           <w:rFonts w:asciiTheme="minorHAnsi" w:eastAsiaTheme="minorEastAsia" w:hAnsiTheme="minorHAnsi" w:cstheme="minorBidi"/>
           <w:noProof/>
@@ -1997,26 +2653,6 @@
         <w:jc w:val="center"/>
       </w:pPr>
     </w:p>
-    <w:p>
-      <w:pPr>
-        <w:jc w:val="center"/>
-      </w:pPr>
-    </w:p>
-    <w:p>
-      <w:pPr>
-        <w:jc w:val="center"/>
-      </w:pPr>
-    </w:p>
-    <w:p>
-      <w:pPr>
-        <w:jc w:val="center"/>
-      </w:pPr>
-    </w:p>
-    <w:p>
-      <w:pPr>
-        <w:jc w:val="center"/>
-      </w:pPr>
-    </w:p>
     <w:p/>
     <w:p>
       <w:pPr>
@@ -2030,8 +2666,8 @@
           <w:szCs w:val="28"/>
         </w:rPr>
       </w:pPr>
-      <w:bookmarkStart w:id="9" w:name="_Toc527656502"/>
-      <w:bookmarkStart w:id="10" w:name="_Toc528064357"/>
+      <w:bookmarkStart w:id="11" w:name="_Toc527656502"/>
+      <w:bookmarkStart w:id="12" w:name="_Toc528185447"/>
       <w:r>
         <w:rPr>
           <w:rFonts w:ascii="Times New Roman" w:hAnsi="Times New Roman" w:cs="Times New Roman"/>
@@ -2042,8 +2678,8 @@
         </w:rPr>
         <w:t>List of Tables</w:t>
       </w:r>
-      <w:bookmarkEnd w:id="9"/>
-      <w:bookmarkEnd w:id="10"/>
+      <w:bookmarkEnd w:id="11"/>
+      <w:bookmarkEnd w:id="12"/>
     </w:p>
     <w:p>
       <w:pPr>
@@ -2256,8 +2892,8 @@
           <w:szCs w:val="28"/>
         </w:rPr>
       </w:pPr>
-      <w:bookmarkStart w:id="11" w:name="_Toc527656503"/>
-      <w:bookmarkStart w:id="12" w:name="_Toc528064358"/>
+      <w:bookmarkStart w:id="13" w:name="_Toc527656503"/>
+      <w:bookmarkStart w:id="14" w:name="_Toc528185448"/>
       <w:r>
         <w:rPr>
           <w:rFonts w:ascii="Times New Roman" w:hAnsi="Times New Roman" w:cs="Times New Roman"/>
@@ -2268,8 +2904,8 @@
         </w:rPr>
         <w:t>Abbreviations</w:t>
       </w:r>
-      <w:bookmarkEnd w:id="11"/>
-      <w:bookmarkEnd w:id="12"/>
+      <w:bookmarkEnd w:id="13"/>
+      <w:bookmarkEnd w:id="14"/>
     </w:p>
     <w:p>
       <w:pPr>
@@ -2494,7 +3130,8 @@
           <w:szCs w:val="28"/>
         </w:rPr>
       </w:pPr>
-      <w:bookmarkStart w:id="13" w:name="_Toc527656504"/>
+      <w:bookmarkStart w:id="15" w:name="_Toc527656504"/>
+      <w:bookmarkStart w:id="16" w:name="_Toc528185449"/>
       <w:r>
         <w:rPr>
           <w:rFonts w:ascii="Times New Roman" w:hAnsi="Times New Roman" w:cs="Times New Roman"/>
@@ -2505,7 +3142,8 @@
         </w:rPr>
         <w:t>Chapter 1: Introduction</w:t>
       </w:r>
-      <w:bookmarkEnd w:id="13"/>
+      <w:bookmarkEnd w:id="15"/>
+      <w:bookmarkEnd w:id="16"/>
     </w:p>
     <w:p/>
     <w:p>
@@ -2523,6 +3161,7 @@
           <w:szCs w:val="24"/>
         </w:rPr>
       </w:pPr>
+      <w:bookmarkStart w:id="17" w:name="_Toc528185450"/>
       <w:r>
         <w:rPr>
           <w:rFonts w:ascii="Times New Roman" w:hAnsi="Times New Roman" w:cs="Times New Roman"/>
@@ -2533,6 +3172,7 @@
         </w:rPr>
         <w:t>Background</w:t>
       </w:r>
+      <w:bookmarkEnd w:id="17"/>
     </w:p>
     <w:p/>
     <w:p>
@@ -2593,7 +3233,13 @@
         <w:t>-</w:t>
       </w:r>
       <w:r>
-        <w:t xml:space="preserve">connected with one another and share a variety of data </w:t>
+        <w:t>connected with one another and share a variety of data</w:t>
+      </w:r>
+      <w:r>
+        <w:t>,</w:t>
+      </w:r>
+      <w:r>
+        <w:t xml:space="preserve"> </w:t>
       </w:r>
       <w:r>
         <w:t>ranging</w:t>
@@ -2684,7 +3330,13 @@
         <w:t xml:space="preserve"> </w:t>
       </w:r>
       <w:r>
-        <w:t xml:space="preserve">To maintain interoperability between the devices manufactured by various vendors, standardized communication protocols were defined for </w:t>
+        <w:t xml:space="preserve">To maintain interoperability between the devices manufactured by various vendors, standardized communication protocols </w:t>
+      </w:r>
+      <w:r>
+        <w:t>are</w:t>
+      </w:r>
+      <w:r>
+        <w:t xml:space="preserve"> defined for </w:t>
       </w:r>
       <w:r>
         <w:t>different type</w:t>
@@ -2814,8 +3466,8 @@
           <w:sz w:val="24"/>
         </w:rPr>
       </w:pPr>
-      <w:bookmarkStart w:id="14" w:name="_Toc527656403"/>
-      <w:bookmarkStart w:id="15" w:name="_Toc528167596"/>
+      <w:bookmarkStart w:id="18" w:name="_Toc527656403"/>
+      <w:bookmarkStart w:id="19" w:name="_Toc528167596"/>
       <w:r>
         <w:rPr>
           <w:b/>
@@ -2880,8 +3532,8 @@
         </w:rPr>
         <w:t>: Example of Wi-Fi Network</w:t>
       </w:r>
-      <w:bookmarkEnd w:id="14"/>
-      <w:bookmarkEnd w:id="15"/>
+      <w:bookmarkEnd w:id="18"/>
+      <w:bookmarkEnd w:id="19"/>
     </w:p>
     <w:p/>
     <w:p>
@@ -2899,6 +3551,7 @@
           <w:szCs w:val="24"/>
         </w:rPr>
       </w:pPr>
+      <w:bookmarkStart w:id="20" w:name="_Toc528185451"/>
       <w:r>
         <w:rPr>
           <w:rFonts w:ascii="Times New Roman" w:hAnsi="Times New Roman" w:cs="Times New Roman"/>
@@ -2929,6 +3582,7 @@
         </w:rPr>
         <w:t>Principle</w:t>
       </w:r>
+      <w:bookmarkEnd w:id="20"/>
     </w:p>
     <w:p/>
     <w:p>
@@ -3115,6 +3769,7 @@
           <w:szCs w:val="24"/>
         </w:rPr>
       </w:pPr>
+      <w:bookmarkStart w:id="21" w:name="_Toc528185452"/>
       <w:r>
         <w:rPr>
           <w:rFonts w:ascii="Times New Roman" w:hAnsi="Times New Roman" w:cs="Times New Roman"/>
@@ -3135,6 +3790,7 @@
         </w:rPr>
         <w:t>-PSK</w:t>
       </w:r>
+      <w:bookmarkEnd w:id="21"/>
     </w:p>
     <w:p/>
     <w:p>
@@ -3423,8 +4079,8 @@
           <w:szCs w:val="24"/>
         </w:rPr>
       </w:pPr>
-      <w:bookmarkStart w:id="16" w:name="_Toc527656404"/>
-      <w:bookmarkStart w:id="17" w:name="_Toc528167597"/>
+      <w:bookmarkStart w:id="22" w:name="_Toc527656404"/>
+      <w:bookmarkStart w:id="23" w:name="_Toc528167597"/>
       <w:r>
         <w:rPr>
           <w:b/>
@@ -3496,8 +4152,8 @@
         </w:rPr>
         <w:t>: WPA2-PSK Security</w:t>
       </w:r>
-      <w:bookmarkEnd w:id="16"/>
-      <w:bookmarkEnd w:id="17"/>
+      <w:bookmarkEnd w:id="22"/>
+      <w:bookmarkEnd w:id="23"/>
     </w:p>
     <w:p>
       <w:pPr>
@@ -3628,7 +4284,7 @@
           <w:szCs w:val="24"/>
         </w:rPr>
       </w:pPr>
-      <w:bookmarkStart w:id="18" w:name="_Toc528167598"/>
+      <w:bookmarkStart w:id="24" w:name="_Toc528167598"/>
       <w:r>
         <w:rPr>
           <w:b/>
@@ -3700,7 +4356,7 @@
         </w:rPr>
         <w:t>: WPA2-PSK Authentication</w:t>
       </w:r>
-      <w:bookmarkEnd w:id="18"/>
+      <w:bookmarkEnd w:id="24"/>
     </w:p>
     <w:p>
       <w:pPr>
@@ -3827,7 +4483,7 @@
           <w:szCs w:val="24"/>
         </w:rPr>
       </w:pPr>
-      <w:bookmarkStart w:id="19" w:name="_Toc528167599"/>
+      <w:bookmarkStart w:id="25" w:name="_Toc528167599"/>
       <w:r>
         <w:rPr>
           <w:b/>
@@ -3899,7 +4555,7 @@
         </w:rPr>
         <w:t>: WPA2-PSK Data Confidentiality</w:t>
       </w:r>
-      <w:bookmarkEnd w:id="19"/>
+      <w:bookmarkEnd w:id="25"/>
     </w:p>
     <w:p>
       <w:pPr>
@@ -3923,7 +4579,8 @@
           <w:szCs w:val="24"/>
         </w:rPr>
       </w:pPr>
-      <w:bookmarkStart w:id="20" w:name="_Toc527656506"/>
+      <w:bookmarkStart w:id="26" w:name="_Toc527656506"/>
+      <w:bookmarkStart w:id="27" w:name="_Toc528185453"/>
       <w:r>
         <w:rPr>
           <w:rFonts w:ascii="Times New Roman" w:hAnsi="Times New Roman" w:cs="Times New Roman"/>
@@ -3934,7 +4591,8 @@
         </w:rPr>
         <w:t>Project Scope</w:t>
       </w:r>
-      <w:bookmarkEnd w:id="20"/>
+      <w:bookmarkEnd w:id="26"/>
+      <w:bookmarkEnd w:id="27"/>
     </w:p>
     <w:p>
       <w:pPr>
@@ -4110,9 +4768,11 @@
     <w:p>
       <w:pPr>
         <w:spacing w:line="480" w:lineRule="auto"/>
-        <w:ind w:firstLine="450"/>
+        <w:ind w:firstLine="720"/>
         <w:jc w:val="both"/>
       </w:pPr>
+      <w:bookmarkStart w:id="28" w:name="_GoBack"/>
+      <w:bookmarkEnd w:id="28"/>
       <w:r>
         <w:t>The performance of the</w:t>
       </w:r>
@@ -4159,9 +4819,8 @@
         <w:spacing w:line="480" w:lineRule="auto"/>
         <w:jc w:val="both"/>
       </w:pPr>
-      <w:bookmarkStart w:id="21" w:name="_GoBack"/>
-      <w:bookmarkEnd w:id="21"/>
-    </w:p>
+    </w:p>
+    <w:bookmarkStart w:id="29" w:name="_Toc528185454" w:displacedByCustomXml="next"/>
     <w:sdt>
       <w:sdtPr>
         <w:rPr>
@@ -4200,6 +4859,7 @@
             </w:rPr>
             <w:t>References</w:t>
           </w:r>
+          <w:bookmarkEnd w:id="29"/>
         </w:p>
         <w:sdt>
           <w:sdtPr>
@@ -4245,7 +4905,7 @@
               </w:tblGrid>
               <w:tr>
                 <w:trPr>
-                  <w:divId w:val="2074154120"/>
+                  <w:divId w:val="980690030"/>
                   <w:tblCellSpacing w:w="15" w:type="dxa"/>
                 </w:trPr>
                 <w:tc>
@@ -4305,7 +4965,7 @@
               </w:tr>
               <w:tr>
                 <w:trPr>
-                  <w:divId w:val="2074154120"/>
+                  <w:divId w:val="980690030"/>
                   <w:tblCellSpacing w:w="15" w:type="dxa"/>
                 </w:trPr>
                 <w:tc>
@@ -4365,7 +5025,7 @@
               </w:tr>
               <w:tr>
                 <w:trPr>
-                  <w:divId w:val="2074154120"/>
+                  <w:divId w:val="980690030"/>
                   <w:tblCellSpacing w:w="15" w:type="dxa"/>
                 </w:trPr>
                 <w:tc>
@@ -4411,7 +5071,7 @@
               </w:tr>
               <w:tr>
                 <w:trPr>
-                  <w:divId w:val="2074154120"/>
+                  <w:divId w:val="980690030"/>
                   <w:tblCellSpacing w:w="15" w:type="dxa"/>
                 </w:trPr>
                 <w:tc>
@@ -4471,7 +5131,7 @@
               </w:tr>
               <w:tr>
                 <w:trPr>
-                  <w:divId w:val="2074154120"/>
+                  <w:divId w:val="980690030"/>
                   <w:tblCellSpacing w:w="15" w:type="dxa"/>
                 </w:trPr>
                 <w:tc>
@@ -4517,7 +5177,7 @@
               </w:tr>
               <w:tr>
                 <w:trPr>
-                  <w:divId w:val="2074154120"/>
+                  <w:divId w:val="980690030"/>
                   <w:tblCellSpacing w:w="15" w:type="dxa"/>
                 </w:trPr>
                 <w:tc>
@@ -4564,7 +5224,7 @@
             </w:tbl>
             <w:p>
               <w:pPr>
-                <w:divId w:val="2074154120"/>
+                <w:divId w:val="980690030"/>
                 <w:rPr>
                   <w:noProof/>
                 </w:rPr>
@@ -5928,7 +6588,7 @@
 </file>
 
 <file path=customXml/itemProps1.xml><?xml version="1.0" encoding="utf-8"?>
-<ds:datastoreItem xmlns:ds="http://schemas.openxmlformats.org/officeDocument/2006/customXml" ds:itemID="{E57DD655-568F-4073-9466-56987352D620}">
+<ds:datastoreItem xmlns:ds="http://schemas.openxmlformats.org/officeDocument/2006/customXml" ds:itemID="{7CE21B63-90CB-4FCB-9EF7-97603D91B472}">
   <ds:schemaRefs>
     <ds:schemaRef ds:uri="http://schemas.openxmlformats.org/officeDocument/2006/bibliography"/>
   </ds:schemaRefs>

</xml_diff>